<commit_message>
10/4/2023 Commit - Basically complete the forgot-password, signup functionality
</commit_message>
<xml_diff>
--- a/report/COS30017-TrungKien-Nguyen-Custom-App-Report.docx
+++ b/report/COS30017-TrungKien-Nguyen-Custom-App-Report.docx
@@ -442,7 +442,7 @@
                 <w:noProof/>
                 <w:webHidden/>
               </w:rPr>
-              <w:t>3</w:t>
+              <w:t>6</w:t>
             </w:r>
             <w:r>
               <w:rPr>
@@ -516,7 +516,7 @@
                 <w:noProof/>
                 <w:webHidden/>
               </w:rPr>
-              <w:t>3</w:t>
+              <w:t>6</w:t>
             </w:r>
             <w:r>
               <w:rPr>
@@ -590,7 +590,7 @@
                 <w:noProof/>
                 <w:webHidden/>
               </w:rPr>
-              <w:t>3</w:t>
+              <w:t>6</w:t>
             </w:r>
             <w:r>
               <w:rPr>
@@ -664,7 +664,7 @@
                 <w:noProof/>
                 <w:webHidden/>
               </w:rPr>
-              <w:t>3</w:t>
+              <w:t>6</w:t>
             </w:r>
             <w:r>
               <w:rPr>
@@ -738,7 +738,7 @@
                 <w:noProof/>
                 <w:webHidden/>
               </w:rPr>
-              <w:t>4</w:t>
+              <w:t>6</w:t>
             </w:r>
             <w:r>
               <w:rPr>
@@ -812,7 +812,7 @@
                 <w:noProof/>
                 <w:webHidden/>
               </w:rPr>
-              <w:t>4</w:t>
+              <w:t>6</w:t>
             </w:r>
             <w:r>
               <w:rPr>
@@ -1369,6 +1369,11 @@
       </w:r>
     </w:p>
     <w:p>
+      <w:pPr>
+        <w:rPr>
+          <w:rStyle w:val="Hyperlink"/>
+        </w:rPr>
+      </w:pPr>
       <w:hyperlink r:id="rId9" w:history="1">
         <w:r>
           <w:rPr>
@@ -1378,22 +1383,108 @@
         </w:r>
       </w:hyperlink>
     </w:p>
-    <w:p/>
-    <w:p>
-      <w:pPr>
-        <w:pStyle w:val="Heading2"/>
-      </w:pPr>
-      <w:bookmarkStart w:id="4" w:name="_Toc139981174"/>
-      <w:r>
-        <w:t xml:space="preserve">Week </w:t>
-      </w:r>
-      <w:r>
-        <w:t>9</w:t>
-      </w:r>
-      <w:bookmarkEnd w:id="4"/>
-    </w:p>
-    <w:p>
-      <w:pPr>
+    <w:p>
+      <w:pPr>
+        <w:jc w:val="center"/>
+      </w:pPr>
+      <w:r>
+        <w:rPr>
+          <w:noProof/>
+        </w:rPr>
+        <w:drawing>
+          <wp:inline distT="0" distB="0" distL="0" distR="0" wp14:anchorId="7F81D288" wp14:editId="4BACFFCC">
+            <wp:extent cx="5482434" cy="3619500"/>
+            <wp:effectExtent l="0" t="0" r="4445" b="0"/>
+            <wp:docPr id="1713267349" name="Picture 1"/>
+            <wp:cNvGraphicFramePr>
+              <a:graphicFrameLocks xmlns:a="http://schemas.openxmlformats.org/drawingml/2006/main" noChangeAspect="1"/>
+            </wp:cNvGraphicFramePr>
+            <a:graphic xmlns:a="http://schemas.openxmlformats.org/drawingml/2006/main">
+              <a:graphicData uri="http://schemas.openxmlformats.org/drawingml/2006/picture">
+                <pic:pic xmlns:pic="http://schemas.openxmlformats.org/drawingml/2006/picture">
+                  <pic:nvPicPr>
+                    <pic:cNvPr id="1713267349" name=""/>
+                    <pic:cNvPicPr/>
+                  </pic:nvPicPr>
+                  <pic:blipFill>
+                    <a:blip r:embed="rId10"/>
+                    <a:stretch>
+                      <a:fillRect/>
+                    </a:stretch>
+                  </pic:blipFill>
+                  <pic:spPr>
+                    <a:xfrm>
+                      <a:off x="0" y="0"/>
+                      <a:ext cx="5492174" cy="3625930"/>
+                    </a:xfrm>
+                    <a:prstGeom prst="rect">
+                      <a:avLst/>
+                    </a:prstGeom>
+                  </pic:spPr>
+                </pic:pic>
+              </a:graphicData>
+            </a:graphic>
+          </wp:inline>
+        </w:drawing>
+      </w:r>
+    </w:p>
+    <w:p>
+      <w:pPr>
+        <w:jc w:val="both"/>
+      </w:pPr>
+      <w:r>
+        <w:lastRenderedPageBreak/>
+        <w:t xml:space="preserve">For the Authentication task, I have implemented two activities, including LoginActivity and SignupActivity. </w:t>
+      </w:r>
+    </w:p>
+    <w:p>
+      <w:pPr>
+        <w:jc w:val="center"/>
+      </w:pPr>
+      <w:r>
+        <w:rPr>
+          <w:noProof/>
+        </w:rPr>
+        <w:drawing>
+          <wp:inline distT="0" distB="0" distL="0" distR="0" wp14:anchorId="094FC01D" wp14:editId="2825D8A0">
+            <wp:extent cx="2033746" cy="3520440"/>
+            <wp:effectExtent l="0" t="0" r="5080" b="3810"/>
+            <wp:docPr id="1249145781" name="Picture 1"/>
+            <wp:cNvGraphicFramePr>
+              <a:graphicFrameLocks xmlns:a="http://schemas.openxmlformats.org/drawingml/2006/main" noChangeAspect="1"/>
+            </wp:cNvGraphicFramePr>
+            <a:graphic xmlns:a="http://schemas.openxmlformats.org/drawingml/2006/main">
+              <a:graphicData uri="http://schemas.openxmlformats.org/drawingml/2006/picture">
+                <pic:pic xmlns:pic="http://schemas.openxmlformats.org/drawingml/2006/picture">
+                  <pic:nvPicPr>
+                    <pic:cNvPr id="1249145781" name=""/>
+                    <pic:cNvPicPr/>
+                  </pic:nvPicPr>
+                  <pic:blipFill>
+                    <a:blip r:embed="rId11"/>
+                    <a:stretch>
+                      <a:fillRect/>
+                    </a:stretch>
+                  </pic:blipFill>
+                  <pic:spPr>
+                    <a:xfrm>
+                      <a:off x="0" y="0"/>
+                      <a:ext cx="2047627" cy="3544469"/>
+                    </a:xfrm>
+                    <a:prstGeom prst="rect">
+                      <a:avLst/>
+                    </a:prstGeom>
+                  </pic:spPr>
+                </pic:pic>
+              </a:graphicData>
+            </a:graphic>
+          </wp:inline>
+        </w:drawing>
+      </w:r>
+    </w:p>
+    <w:p>
+      <w:pPr>
+        <w:jc w:val="center"/>
         <w:rPr>
           <w:i/>
           <w:iCs/>
@@ -1404,106 +1495,808 @@
           <w:i/>
           <w:iCs/>
         </w:rPr>
-        <w:t>[NOTE: as of week 9, if you have not completed Core 1, not completed  Core</w:t>
-      </w:r>
-      <w:r>
+        <w:t>LoginActivity’s layout</w:t>
+      </w:r>
+    </w:p>
+    <w:p>
+      <w:pPr>
+        <w:jc w:val="center"/>
         <w:rPr>
           <w:i/>
           <w:iCs/>
         </w:rPr>
-        <w:t xml:space="preserve"> 2</w:t>
-      </w:r>
-      <w:r>
+      </w:pPr>
+    </w:p>
+    <w:p>
+      <w:pPr>
+        <w:jc w:val="center"/>
+      </w:pPr>
+      <w:r>
+        <w:rPr>
+          <w:noProof/>
+        </w:rPr>
+        <w:drawing>
+          <wp:inline distT="0" distB="0" distL="0" distR="0" wp14:anchorId="51DE9A9C" wp14:editId="366F91BE">
+            <wp:extent cx="1962092" cy="3406140"/>
+            <wp:effectExtent l="0" t="0" r="635" b="3810"/>
+            <wp:docPr id="1684123444" name="Picture 1"/>
+            <wp:cNvGraphicFramePr>
+              <a:graphicFrameLocks xmlns:a="http://schemas.openxmlformats.org/drawingml/2006/main" noChangeAspect="1"/>
+            </wp:cNvGraphicFramePr>
+            <a:graphic xmlns:a="http://schemas.openxmlformats.org/drawingml/2006/main">
+              <a:graphicData uri="http://schemas.openxmlformats.org/drawingml/2006/picture">
+                <pic:pic xmlns:pic="http://schemas.openxmlformats.org/drawingml/2006/picture">
+                  <pic:nvPicPr>
+                    <pic:cNvPr id="1684123444" name=""/>
+                    <pic:cNvPicPr/>
+                  </pic:nvPicPr>
+                  <pic:blipFill>
+                    <a:blip r:embed="rId12"/>
+                    <a:stretch>
+                      <a:fillRect/>
+                    </a:stretch>
+                  </pic:blipFill>
+                  <pic:spPr>
+                    <a:xfrm>
+                      <a:off x="0" y="0"/>
+                      <a:ext cx="1966219" cy="3413305"/>
+                    </a:xfrm>
+                    <a:prstGeom prst="rect">
+                      <a:avLst/>
+                    </a:prstGeom>
+                  </pic:spPr>
+                </pic:pic>
+              </a:graphicData>
+            </a:graphic>
+          </wp:inline>
+        </w:drawing>
+      </w:r>
+    </w:p>
+    <w:p>
+      <w:pPr>
+        <w:jc w:val="center"/>
         <w:rPr>
           <w:i/>
           <w:iCs/>
         </w:rPr>
-        <w:t>, or not completed the discussion tasks (either forgot or were marked unsatisfactory), you will also need to justify why you should be encouraged to continue with a custom project. There is no point focusing on this task when the basics are not complete and your progress report will be marked as incomplete.]</w:t>
-      </w:r>
-    </w:p>
-    <w:p/>
-    <w:p>
-      <w:pPr>
-        <w:pStyle w:val="Heading2"/>
-      </w:pPr>
-      <w:bookmarkStart w:id="5" w:name="_Toc139981175"/>
-      <w:r>
-        <w:t xml:space="preserve">Week </w:t>
-      </w:r>
-      <w:r>
-        <w:t>10</w:t>
-      </w:r>
-      <w:bookmarkEnd w:id="5"/>
-    </w:p>
-    <w:p>
-      <w:pPr>
+      </w:pPr>
+      <w:r>
         <w:rPr>
           <w:i/>
           <w:iCs/>
         </w:rPr>
-      </w:pPr>
-      <w:r>
+        <w:t>SignupActivity’s layout</w:t>
+      </w:r>
+    </w:p>
+    <w:p>
+      <w:pPr>
+        <w:jc w:val="center"/>
         <w:rPr>
           <w:i/>
           <w:iCs/>
         </w:rPr>
-        <w:t xml:space="preserve">[NOTE: </w:t>
-      </w:r>
-      <w:r>
+      </w:pPr>
+    </w:p>
+    <w:p>
+      <w:pPr>
+        <w:jc w:val="both"/>
+      </w:pPr>
+      <w:r>
+        <w:t xml:space="preserve">I have use the Google Firebase’s functionality </w:t>
+      </w:r>
+      <w:r>
+        <w:t>of Authentication using Email/Password</w:t>
+      </w:r>
+      <w:r>
+        <w:t>:</w:t>
+      </w:r>
+    </w:p>
+    <w:p>
+      <w:pPr>
+        <w:jc w:val="both"/>
+      </w:pPr>
+    </w:p>
+    <w:p>
+      <w:pPr>
+        <w:jc w:val="both"/>
+      </w:pPr>
+    </w:p>
+    <w:p>
+      <w:pPr>
+        <w:jc w:val="both"/>
+      </w:pPr>
+    </w:p>
+    <w:p>
+      <w:pPr>
+        <w:jc w:val="both"/>
+      </w:pPr>
+    </w:p>
+    <w:p>
+      <w:pPr>
+        <w:pStyle w:val="ListParagraph"/>
+        <w:numPr>
+          <w:ilvl w:val="0"/>
+          <w:numId w:val="4"/>
+        </w:numPr>
+        <w:jc w:val="both"/>
+      </w:pPr>
+      <w:r>
+        <w:lastRenderedPageBreak/>
+        <w:t>Login:</w:t>
+      </w:r>
+      <w:r>
+        <w:t xml:space="preserve"> Using the method “signInWithEmailAndPassword()” of FirebaseAuth</w:t>
+      </w:r>
+    </w:p>
+    <w:p>
+      <w:pPr>
+        <w:jc w:val="center"/>
+      </w:pPr>
+      <w:r>
+        <w:rPr>
+          <w:noProof/>
+        </w:rPr>
+        <w:drawing>
+          <wp:inline distT="0" distB="0" distL="0" distR="0" wp14:anchorId="14577679" wp14:editId="126E88B5">
+            <wp:extent cx="4894581" cy="2865120"/>
+            <wp:effectExtent l="0" t="0" r="1270" b="0"/>
+            <wp:docPr id="1431142614" name="Picture 1"/>
+            <wp:cNvGraphicFramePr>
+              <a:graphicFrameLocks xmlns:a="http://schemas.openxmlformats.org/drawingml/2006/main" noChangeAspect="1"/>
+            </wp:cNvGraphicFramePr>
+            <a:graphic xmlns:a="http://schemas.openxmlformats.org/drawingml/2006/main">
+              <a:graphicData uri="http://schemas.openxmlformats.org/drawingml/2006/picture">
+                <pic:pic xmlns:pic="http://schemas.openxmlformats.org/drawingml/2006/picture">
+                  <pic:nvPicPr>
+                    <pic:cNvPr id="1431142614" name=""/>
+                    <pic:cNvPicPr/>
+                  </pic:nvPicPr>
+                  <pic:blipFill>
+                    <a:blip r:embed="rId13"/>
+                    <a:stretch>
+                      <a:fillRect/>
+                    </a:stretch>
+                  </pic:blipFill>
+                  <pic:spPr>
+                    <a:xfrm>
+                      <a:off x="0" y="0"/>
+                      <a:ext cx="4906299" cy="2871979"/>
+                    </a:xfrm>
+                    <a:prstGeom prst="rect">
+                      <a:avLst/>
+                    </a:prstGeom>
+                  </pic:spPr>
+                </pic:pic>
+              </a:graphicData>
+            </a:graphic>
+          </wp:inline>
+        </w:drawing>
+      </w:r>
+    </w:p>
+    <w:p>
+      <w:pPr>
+        <w:jc w:val="center"/>
+      </w:pPr>
+    </w:p>
+    <w:p>
+      <w:pPr>
+        <w:pStyle w:val="ListParagraph"/>
+        <w:numPr>
+          <w:ilvl w:val="0"/>
+          <w:numId w:val="4"/>
+        </w:numPr>
+        <w:jc w:val="both"/>
+      </w:pPr>
+      <w:r>
+        <w:t>Signup:</w:t>
+      </w:r>
+      <w:r>
+        <w:t xml:space="preserve"> Using the method “createUserWithEmailAndPassword()” of FirebaseAuth</w:t>
+      </w:r>
+    </w:p>
+    <w:p>
+      <w:pPr>
+        <w:jc w:val="center"/>
+      </w:pPr>
+      <w:r>
+        <w:rPr>
+          <w:noProof/>
+        </w:rPr>
+        <w:drawing>
+          <wp:inline distT="0" distB="0" distL="0" distR="0" wp14:anchorId="18924E63" wp14:editId="7F390516">
+            <wp:extent cx="4887496" cy="2775902"/>
+            <wp:effectExtent l="0" t="0" r="8890" b="5715"/>
+            <wp:docPr id="268709489" name="Picture 1"/>
+            <wp:cNvGraphicFramePr>
+              <a:graphicFrameLocks xmlns:a="http://schemas.openxmlformats.org/drawingml/2006/main" noChangeAspect="1"/>
+            </wp:cNvGraphicFramePr>
+            <a:graphic xmlns:a="http://schemas.openxmlformats.org/drawingml/2006/main">
+              <a:graphicData uri="http://schemas.openxmlformats.org/drawingml/2006/picture">
+                <pic:pic xmlns:pic="http://schemas.openxmlformats.org/drawingml/2006/picture">
+                  <pic:nvPicPr>
+                    <pic:cNvPr id="268709489" name=""/>
+                    <pic:cNvPicPr/>
+                  </pic:nvPicPr>
+                  <pic:blipFill>
+                    <a:blip r:embed="rId14"/>
+                    <a:stretch>
+                      <a:fillRect/>
+                    </a:stretch>
+                  </pic:blipFill>
+                  <pic:spPr>
+                    <a:xfrm>
+                      <a:off x="0" y="0"/>
+                      <a:ext cx="4906047" cy="2786438"/>
+                    </a:xfrm>
+                    <a:prstGeom prst="rect">
+                      <a:avLst/>
+                    </a:prstGeom>
+                  </pic:spPr>
+                </pic:pic>
+              </a:graphicData>
+            </a:graphic>
+          </wp:inline>
+        </w:drawing>
+      </w:r>
+    </w:p>
+    <w:p>
+      <w:pPr>
+        <w:jc w:val="both"/>
+      </w:pPr>
+    </w:p>
+    <w:p>
+      <w:r>
+        <w:t>I have use “Signup” to create some new users for testing:</w:t>
+      </w:r>
+    </w:p>
+    <w:p>
+      <w:r>
+        <w:rPr>
+          <w:noProof/>
+        </w:rPr>
+        <w:drawing>
+          <wp:inline distT="0" distB="0" distL="0" distR="0" wp14:anchorId="706512A8" wp14:editId="09D4DC6A">
+            <wp:extent cx="5727700" cy="1644015"/>
+            <wp:effectExtent l="0" t="0" r="6350" b="0"/>
+            <wp:docPr id="1532170326" name="Picture 1"/>
+            <wp:cNvGraphicFramePr>
+              <a:graphicFrameLocks xmlns:a="http://schemas.openxmlformats.org/drawingml/2006/main" noChangeAspect="1"/>
+            </wp:cNvGraphicFramePr>
+            <a:graphic xmlns:a="http://schemas.openxmlformats.org/drawingml/2006/main">
+              <a:graphicData uri="http://schemas.openxmlformats.org/drawingml/2006/picture">
+                <pic:pic xmlns:pic="http://schemas.openxmlformats.org/drawingml/2006/picture">
+                  <pic:nvPicPr>
+                    <pic:cNvPr id="1532170326" name=""/>
+                    <pic:cNvPicPr/>
+                  </pic:nvPicPr>
+                  <pic:blipFill>
+                    <a:blip r:embed="rId15"/>
+                    <a:stretch>
+                      <a:fillRect/>
+                    </a:stretch>
+                  </pic:blipFill>
+                  <pic:spPr>
+                    <a:xfrm>
+                      <a:off x="0" y="0"/>
+                      <a:ext cx="5727700" cy="1644015"/>
+                    </a:xfrm>
+                    <a:prstGeom prst="rect">
+                      <a:avLst/>
+                    </a:prstGeom>
+                  </pic:spPr>
+                </pic:pic>
+              </a:graphicData>
+            </a:graphic>
+          </wp:inline>
+        </w:drawing>
+      </w:r>
+    </w:p>
+    <w:p/>
+    <w:p>
+      <w:pPr>
+        <w:pStyle w:val="Heading2"/>
+      </w:pPr>
+      <w:bookmarkStart w:id="4" w:name="_Toc139981174"/>
+      <w:r>
+        <w:lastRenderedPageBreak/>
+        <w:t xml:space="preserve">Week </w:t>
+      </w:r>
+      <w:r>
+        <w:t>9</w:t>
+      </w:r>
+      <w:bookmarkEnd w:id="4"/>
+    </w:p>
+    <w:p>
+      <w:pPr>
         <w:rPr>
           <w:i/>
           <w:iCs/>
         </w:rPr>
-        <w:t xml:space="preserve">as of week 10, if you have not completed Core 1, not completed Core, not submitted Core 3 nor </w:t>
-      </w:r>
+      </w:pPr>
       <w:r>
         <w:rPr>
           <w:i/>
           <w:iCs/>
         </w:rPr>
-        <w:t>an</w:t>
+        <w:t xml:space="preserve">Note: I have completed Core 1, </w:t>
       </w:r>
       <w:r>
         <w:rPr>
           <w:i/>
           <w:iCs/>
         </w:rPr>
-        <w:t xml:space="preserve"> extension task, you will also need to justify why you should be encouraged to continue with a custom project. There is no point focusing on this task when the basics are not complete and your progress report will be marked as incomplete.</w:t>
+        <w:t>completed</w:t>
       </w:r>
       <w:r>
         <w:rPr>
           <w:i/>
           <w:iCs/>
         </w:rPr>
-        <w:t>]</w:t>
-      </w:r>
-    </w:p>
-    <w:p/>
-    <w:p>
-      <w:pPr>
-        <w:pStyle w:val="Heading2"/>
-      </w:pPr>
-      <w:bookmarkStart w:id="6" w:name="_Toc139981176"/>
-      <w:r>
-        <w:t xml:space="preserve">Week </w:t>
-      </w:r>
-      <w:r>
-        <w:t>11</w:t>
-      </w:r>
-      <w:bookmarkEnd w:id="6"/>
-    </w:p>
-    <w:p>
-      <w:pPr>
+        <w:t xml:space="preserve"> Core 2, </w:t>
+      </w:r>
+      <w:r>
         <w:rPr>
           <w:i/>
           <w:iCs/>
         </w:rPr>
-      </w:pPr>
-      <w:r>
+        <w:t>I have just submitted the Redo for discussion tasks since they had been available in the Friday morning.</w:t>
+      </w:r>
+    </w:p>
+    <w:p>
+      <w:pPr>
         <w:rPr>
           <w:i/>
           <w:iCs/>
         </w:rPr>
+      </w:pPr>
+      <w:r>
+        <w:rPr>
+          <w:i/>
+          <w:iCs/>
+        </w:rPr>
+        <w:t>Firstly, I continued my work on the Authentication functionality of my custom app, adding the forgot-password and reset-password feature:</w:t>
+      </w:r>
+    </w:p>
+    <w:p>
+      <w:pPr>
+        <w:jc w:val="center"/>
+        <w:rPr>
+          <w:i/>
+          <w:iCs/>
+        </w:rPr>
+      </w:pPr>
+      <w:r>
+        <w:rPr>
+          <w:i/>
+          <w:iCs/>
+        </w:rPr>
+        <w:drawing>
+          <wp:inline distT="0" distB="0" distL="0" distR="0" wp14:anchorId="2A4DE06A" wp14:editId="474D77E9">
+            <wp:extent cx="1823156" cy="3238500"/>
+            <wp:effectExtent l="0" t="0" r="5715" b="0"/>
+            <wp:docPr id="975851035" name="Picture 1"/>
+            <wp:cNvGraphicFramePr>
+              <a:graphicFrameLocks xmlns:a="http://schemas.openxmlformats.org/drawingml/2006/main" noChangeAspect="1"/>
+            </wp:cNvGraphicFramePr>
+            <a:graphic xmlns:a="http://schemas.openxmlformats.org/drawingml/2006/main">
+              <a:graphicData uri="http://schemas.openxmlformats.org/drawingml/2006/picture">
+                <pic:pic xmlns:pic="http://schemas.openxmlformats.org/drawingml/2006/picture">
+                  <pic:nvPicPr>
+                    <pic:cNvPr id="975851035" name=""/>
+                    <pic:cNvPicPr/>
+                  </pic:nvPicPr>
+                  <pic:blipFill>
+                    <a:blip r:embed="rId16"/>
+                    <a:stretch>
+                      <a:fillRect/>
+                    </a:stretch>
+                  </pic:blipFill>
+                  <pic:spPr>
+                    <a:xfrm>
+                      <a:off x="0" y="0"/>
+                      <a:ext cx="1823669" cy="3239411"/>
+                    </a:xfrm>
+                    <a:prstGeom prst="rect">
+                      <a:avLst/>
+                    </a:prstGeom>
+                  </pic:spPr>
+                </pic:pic>
+              </a:graphicData>
+            </a:graphic>
+          </wp:inline>
+        </w:drawing>
+      </w:r>
+    </w:p>
+    <w:p>
+      <w:pPr>
+        <w:jc w:val="center"/>
+        <w:rPr>
+          <w:i/>
+          <w:iCs/>
+        </w:rPr>
+      </w:pPr>
+      <w:r>
+        <w:rPr>
+          <w:i/>
+          <w:iCs/>
+        </w:rPr>
+        <w:t>ForgotPasswordActivity’s layout</w:t>
+      </w:r>
+    </w:p>
+    <w:p>
+      <w:pPr>
+        <w:jc w:val="center"/>
+        <w:rPr>
+          <w:i/>
+          <w:iCs/>
+        </w:rPr>
+      </w:pPr>
+    </w:p>
+    <w:p>
+      <w:pPr>
+        <w:jc w:val="both"/>
+      </w:pPr>
+      <w:r>
+        <w:t>I have used the “sendPasswordResetEmal()” method to sent a resetting-password email to the entered email address:</w:t>
+      </w:r>
+    </w:p>
+    <w:p>
+      <w:pPr>
+        <w:jc w:val="both"/>
+      </w:pPr>
+      <w:r>
+        <w:drawing>
+          <wp:inline distT="0" distB="0" distL="0" distR="0" wp14:anchorId="6F001BF9" wp14:editId="725614C2">
+            <wp:extent cx="5727700" cy="3074035"/>
+            <wp:effectExtent l="0" t="0" r="6350" b="0"/>
+            <wp:docPr id="2069655759" name="Picture 1"/>
+            <wp:cNvGraphicFramePr>
+              <a:graphicFrameLocks xmlns:a="http://schemas.openxmlformats.org/drawingml/2006/main" noChangeAspect="1"/>
+            </wp:cNvGraphicFramePr>
+            <a:graphic xmlns:a="http://schemas.openxmlformats.org/drawingml/2006/main">
+              <a:graphicData uri="http://schemas.openxmlformats.org/drawingml/2006/picture">
+                <pic:pic xmlns:pic="http://schemas.openxmlformats.org/drawingml/2006/picture">
+                  <pic:nvPicPr>
+                    <pic:cNvPr id="2069655759" name=""/>
+                    <pic:cNvPicPr/>
+                  </pic:nvPicPr>
+                  <pic:blipFill>
+                    <a:blip r:embed="rId17"/>
+                    <a:stretch>
+                      <a:fillRect/>
+                    </a:stretch>
+                  </pic:blipFill>
+                  <pic:spPr>
+                    <a:xfrm>
+                      <a:off x="0" y="0"/>
+                      <a:ext cx="5727700" cy="3074035"/>
+                    </a:xfrm>
+                    <a:prstGeom prst="rect">
+                      <a:avLst/>
+                    </a:prstGeom>
+                  </pic:spPr>
+                </pic:pic>
+              </a:graphicData>
+            </a:graphic>
+          </wp:inline>
+        </w:drawing>
+      </w:r>
+    </w:p>
+    <w:p>
+      <w:pPr>
+        <w:jc w:val="both"/>
+      </w:pPr>
+    </w:p>
+    <w:p>
+      <w:pPr>
+        <w:jc w:val="both"/>
+      </w:pPr>
+      <w:r>
+        <w:t>I have tested that functionality, the resetting-password email will look like:</w:t>
+      </w:r>
+    </w:p>
+    <w:p>
+      <w:r>
+        <w:lastRenderedPageBreak/>
+        <w:drawing>
+          <wp:inline distT="0" distB="0" distL="0" distR="0" wp14:anchorId="2D7E81DB" wp14:editId="0BF3B2B8">
+            <wp:extent cx="5727700" cy="1133475"/>
+            <wp:effectExtent l="0" t="0" r="6350" b="9525"/>
+            <wp:docPr id="1024896182" name="Picture 1"/>
+            <wp:cNvGraphicFramePr>
+              <a:graphicFrameLocks xmlns:a="http://schemas.openxmlformats.org/drawingml/2006/main" noChangeAspect="1"/>
+            </wp:cNvGraphicFramePr>
+            <a:graphic xmlns:a="http://schemas.openxmlformats.org/drawingml/2006/main">
+              <a:graphicData uri="http://schemas.openxmlformats.org/drawingml/2006/picture">
+                <pic:pic xmlns:pic="http://schemas.openxmlformats.org/drawingml/2006/picture">
+                  <pic:nvPicPr>
+                    <pic:cNvPr id="1024896182" name=""/>
+                    <pic:cNvPicPr/>
+                  </pic:nvPicPr>
+                  <pic:blipFill>
+                    <a:blip r:embed="rId18"/>
+                    <a:stretch>
+                      <a:fillRect/>
+                    </a:stretch>
+                  </pic:blipFill>
+                  <pic:spPr>
+                    <a:xfrm>
+                      <a:off x="0" y="0"/>
+                      <a:ext cx="5727700" cy="1133475"/>
+                    </a:xfrm>
+                    <a:prstGeom prst="rect">
+                      <a:avLst/>
+                    </a:prstGeom>
+                  </pic:spPr>
+                </pic:pic>
+              </a:graphicData>
+            </a:graphic>
+          </wp:inline>
+        </w:drawing>
+      </w:r>
+    </w:p>
+    <w:p>
+      <w:r>
+        <w:t>And this is the resetting-password interface:</w:t>
+      </w:r>
+    </w:p>
+    <w:p>
+      <w:pPr>
+        <w:jc w:val="center"/>
+      </w:pPr>
+      <w:r>
+        <w:drawing>
+          <wp:inline distT="0" distB="0" distL="0" distR="0" wp14:anchorId="5DBAAD51" wp14:editId="135470CE">
+            <wp:extent cx="1878003" cy="1418492"/>
+            <wp:effectExtent l="0" t="0" r="8255" b="0"/>
+            <wp:docPr id="1582191852" name="Picture 1"/>
+            <wp:cNvGraphicFramePr>
+              <a:graphicFrameLocks xmlns:a="http://schemas.openxmlformats.org/drawingml/2006/main" noChangeAspect="1"/>
+            </wp:cNvGraphicFramePr>
+            <a:graphic xmlns:a="http://schemas.openxmlformats.org/drawingml/2006/main">
+              <a:graphicData uri="http://schemas.openxmlformats.org/drawingml/2006/picture">
+                <pic:pic xmlns:pic="http://schemas.openxmlformats.org/drawingml/2006/picture">
+                  <pic:nvPicPr>
+                    <pic:cNvPr id="1582191852" name=""/>
+                    <pic:cNvPicPr/>
+                  </pic:nvPicPr>
+                  <pic:blipFill>
+                    <a:blip r:embed="rId19"/>
+                    <a:stretch>
+                      <a:fillRect/>
+                    </a:stretch>
+                  </pic:blipFill>
+                  <pic:spPr>
+                    <a:xfrm>
+                      <a:off x="0" y="0"/>
+                      <a:ext cx="1881213" cy="1420917"/>
+                    </a:xfrm>
+                    <a:prstGeom prst="rect">
+                      <a:avLst/>
+                    </a:prstGeom>
+                  </pic:spPr>
+                </pic:pic>
+              </a:graphicData>
+            </a:graphic>
+          </wp:inline>
+        </w:drawing>
+      </w:r>
+    </w:p>
+    <w:p>
+      <w:pPr>
+        <w:jc w:val="center"/>
+      </w:pPr>
+    </w:p>
+    <w:p>
+      <w:pPr>
+        <w:jc w:val="both"/>
+      </w:pPr>
+      <w:r>
+        <w:t xml:space="preserve">Next, I </w:t>
+      </w:r>
+      <w:r>
+        <w:t xml:space="preserve">stored the User data (First Name, </w:t>
+      </w:r>
+      <w:r>
+        <w:t>Last</w:t>
+      </w:r>
+      <w:r>
+        <w:t xml:space="preserve"> Name, …) in Firebase’s feature of Cloud Firestore</w:t>
+      </w:r>
+    </w:p>
+    <w:p>
+      <w:pPr>
+        <w:jc w:val="both"/>
+      </w:pPr>
+      <w:r>
+        <w:t>After create a Cloud Firestore Database, I have added the “Firestore.DocumentReference.set(user)” method to store the First name, last name and email of the user to the Firebase Cloud Firestore’s database during the signing up process:</w:t>
+      </w:r>
+    </w:p>
+    <w:p>
+      <w:pPr>
+        <w:jc w:val="both"/>
+      </w:pPr>
+      <w:r>
+        <w:drawing>
+          <wp:inline distT="0" distB="0" distL="0" distR="0" wp14:anchorId="157C280F" wp14:editId="16277472">
+            <wp:extent cx="5727700" cy="1860550"/>
+            <wp:effectExtent l="0" t="0" r="6350" b="6350"/>
+            <wp:docPr id="1018049184" name="Picture 1"/>
+            <wp:cNvGraphicFramePr>
+              <a:graphicFrameLocks xmlns:a="http://schemas.openxmlformats.org/drawingml/2006/main" noChangeAspect="1"/>
+            </wp:cNvGraphicFramePr>
+            <a:graphic xmlns:a="http://schemas.openxmlformats.org/drawingml/2006/main">
+              <a:graphicData uri="http://schemas.openxmlformats.org/drawingml/2006/picture">
+                <pic:pic xmlns:pic="http://schemas.openxmlformats.org/drawingml/2006/picture">
+                  <pic:nvPicPr>
+                    <pic:cNvPr id="1018049184" name=""/>
+                    <pic:cNvPicPr/>
+                  </pic:nvPicPr>
+                  <pic:blipFill>
+                    <a:blip r:embed="rId20"/>
+                    <a:stretch>
+                      <a:fillRect/>
+                    </a:stretch>
+                  </pic:blipFill>
+                  <pic:spPr>
+                    <a:xfrm>
+                      <a:off x="0" y="0"/>
+                      <a:ext cx="5727700" cy="1860550"/>
+                    </a:xfrm>
+                    <a:prstGeom prst="rect">
+                      <a:avLst/>
+                    </a:prstGeom>
+                  </pic:spPr>
+                </pic:pic>
+              </a:graphicData>
+            </a:graphic>
+          </wp:inline>
+        </w:drawing>
+      </w:r>
+    </w:p>
+    <w:p>
+      <w:pPr>
+        <w:jc w:val="both"/>
+      </w:pPr>
+    </w:p>
+    <w:p>
+      <w:pPr>
+        <w:jc w:val="both"/>
+      </w:pPr>
+      <w:r>
+        <w:t>I have created a new account for testing this function, and this is the output:</w:t>
+      </w:r>
+    </w:p>
+    <w:p>
+      <w:pPr>
+        <w:jc w:val="both"/>
+      </w:pPr>
+      <w:r>
+        <w:drawing>
+          <wp:inline distT="0" distB="0" distL="0" distR="0" wp14:anchorId="789589F7" wp14:editId="56108B3C">
+            <wp:extent cx="5727700" cy="1403350"/>
+            <wp:effectExtent l="0" t="0" r="6350" b="6350"/>
+            <wp:docPr id="1070251361" name="Picture 1"/>
+            <wp:cNvGraphicFramePr>
+              <a:graphicFrameLocks xmlns:a="http://schemas.openxmlformats.org/drawingml/2006/main" noChangeAspect="1"/>
+            </wp:cNvGraphicFramePr>
+            <a:graphic xmlns:a="http://schemas.openxmlformats.org/drawingml/2006/main">
+              <a:graphicData uri="http://schemas.openxmlformats.org/drawingml/2006/picture">
+                <pic:pic xmlns:pic="http://schemas.openxmlformats.org/drawingml/2006/picture">
+                  <pic:nvPicPr>
+                    <pic:cNvPr id="1070251361" name=""/>
+                    <pic:cNvPicPr/>
+                  </pic:nvPicPr>
+                  <pic:blipFill>
+                    <a:blip r:embed="rId21"/>
+                    <a:stretch>
+                      <a:fillRect/>
+                    </a:stretch>
+                  </pic:blipFill>
+                  <pic:spPr>
+                    <a:xfrm>
+                      <a:off x="0" y="0"/>
+                      <a:ext cx="5727700" cy="1403350"/>
+                    </a:xfrm>
+                    <a:prstGeom prst="rect">
+                      <a:avLst/>
+                    </a:prstGeom>
+                  </pic:spPr>
+                </pic:pic>
+              </a:graphicData>
+            </a:graphic>
+          </wp:inline>
+        </w:drawing>
+      </w:r>
+    </w:p>
+    <w:p>
+      <w:pPr>
+        <w:jc w:val="both"/>
+      </w:pPr>
+    </w:p>
+    <w:p>
+      <w:pPr>
+        <w:pStyle w:val="Heading2"/>
+      </w:pPr>
+      <w:bookmarkStart w:id="5" w:name="_Toc139981175"/>
+      <w:r>
+        <w:t xml:space="preserve">Week </w:t>
+      </w:r>
+      <w:r>
+        <w:t>10</w:t>
+      </w:r>
+      <w:bookmarkEnd w:id="5"/>
+    </w:p>
+    <w:p>
+      <w:pPr>
+        <w:rPr>
+          <w:i/>
+          <w:iCs/>
+        </w:rPr>
+      </w:pPr>
+      <w:r>
+        <w:rPr>
+          <w:i/>
+          <w:iCs/>
+        </w:rPr>
+        <w:t xml:space="preserve">[NOTE: </w:t>
+      </w:r>
+      <w:r>
+        <w:rPr>
+          <w:i/>
+          <w:iCs/>
+        </w:rPr>
+        <w:t xml:space="preserve">as of week 10, if you have not completed Core 1, not completed Core, not submitted Core 3 nor </w:t>
+      </w:r>
+      <w:r>
+        <w:rPr>
+          <w:i/>
+          <w:iCs/>
+        </w:rPr>
+        <w:t>an</w:t>
+      </w:r>
+      <w:r>
+        <w:rPr>
+          <w:i/>
+          <w:iCs/>
+        </w:rPr>
+        <w:t xml:space="preserve"> extension task, you will also need to justify why you should be encouraged to continue with a custom project. There is no point focusing on this task when the basics are not complete and your progress report will be marked as incomplete.</w:t>
+      </w:r>
+      <w:r>
+        <w:rPr>
+          <w:i/>
+          <w:iCs/>
+        </w:rPr>
+        <w:t>]</w:t>
+      </w:r>
+    </w:p>
+    <w:p/>
+    <w:p>
+      <w:pPr>
+        <w:pStyle w:val="Heading2"/>
+      </w:pPr>
+      <w:bookmarkStart w:id="6" w:name="_Toc139981176"/>
+      <w:r>
+        <w:lastRenderedPageBreak/>
+        <w:t xml:space="preserve">Week </w:t>
+      </w:r>
+      <w:r>
+        <w:t>11</w:t>
+      </w:r>
+      <w:bookmarkEnd w:id="6"/>
+    </w:p>
+    <w:p>
+      <w:pPr>
+        <w:rPr>
+          <w:i/>
+          <w:iCs/>
+        </w:rPr>
+      </w:pPr>
+      <w:r>
+        <w:rPr>
+          <w:i/>
+          <w:iCs/>
+        </w:rPr>
         <w:t>[NOTE: as of week 11, if you have not submitted/completed all other Core/Extension tasks, you will also need to justify why you should be encouraged to continue with a custom project. There is no point focusing on this task when the basics are not complete and your progress report will be marked as incomplete.]</w:t>
       </w:r>
     </w:p>
@@ -1514,7 +2307,6 @@
       </w:pPr>
       <w:bookmarkStart w:id="7" w:name="_Toc139981177"/>
       <w:r>
-        <w:lastRenderedPageBreak/>
         <w:t>Level 1: Design evidence</w:t>
       </w:r>
       <w:bookmarkEnd w:id="7"/>
@@ -1532,6 +2324,7 @@
       <w:bookmarkEnd w:id="8"/>
     </w:p>
     <w:p/>
+    <w:p/>
     <w:p>
       <w:pPr>
         <w:pStyle w:val="Heading1"/>
@@ -1542,6 +2335,7 @@
       </w:r>
       <w:bookmarkEnd w:id="9"/>
     </w:p>
+    <w:p/>
     <w:p/>
     <w:p>
       <w:pPr>
@@ -1716,7 +2510,7 @@
   <w:abstractNum w:abstractNumId="1" w15:restartNumberingAfterBreak="0">
     <w:nsid w:val="4FF3588B"/>
     <w:multiLevelType w:val="hybridMultilevel"/>
-    <w:tmpl w:val="23CA6280"/>
+    <w:tmpl w:val="368860F4"/>
     <w:lvl w:ilvl="0" w:tplc="04090001">
       <w:start w:val="1"/>
       <w:numFmt w:val="bullet"/>
@@ -2463,7 +3257,7 @@
   <w:style w:type="paragraph" w:default="1" w:styleId="Normal">
     <w:name w:val="Normal"/>
     <w:qFormat/>
-    <w:rsid w:val="000D4CB5"/>
+    <w:rsid w:val="00EE7F71"/>
     <w:rPr>
       <w:sz w:val="22"/>
     </w:rPr>

</xml_diff>